<commit_message>
remote grapgql in backend dev.
</commit_message>
<xml_diff>
--- a/resume-2.docx
+++ b/resume-2.docx
@@ -1724,18 +1724,6 @@
               </w:numPr>
             </w:pPr>
             <w:r>
-              <w:t>GraphQL</w:t>
-            </w:r>
-          </w:p>
-          <w:p>
-            <w:pPr>
-              <w:pStyle w:val="ListParagraph"/>
-              <w:numPr>
-                <w:ilvl w:val="0"/>
-                <w:numId w:val="17"/>
-              </w:numPr>
-            </w:pPr>
-            <w:r>
               <w:t>Firebase</w:t>
             </w:r>
           </w:p>
@@ -28528,6 +28516,7 @@
     <w:rsid w:val="006371D5"/>
     <w:rsid w:val="00647902"/>
     <w:rsid w:val="006D53BF"/>
+    <w:rsid w:val="00764794"/>
     <w:rsid w:val="00910EE2"/>
     <w:rsid w:val="00A232EF"/>
     <w:rsid w:val="00B252B0"/>
@@ -29364,30 +29353,6 @@
 </file>
 
 <file path=customXml/item3.xml><?xml version="1.0" encoding="utf-8"?>
-<p:properties xmlns:p="http://schemas.microsoft.com/office/2006/metadata/properties" xmlns:xsi="http://www.w3.org/2001/XMLSchema-instance" xmlns:pc="http://schemas.microsoft.com/office/infopath/2007/PartnerControls">
-  <documentManagement>
-    <_ip_UnifiedCompliancePolicyUIAction xmlns="http://schemas.microsoft.com/sharepoint/v3" xsi:nil="true"/>
-    <Image xmlns="71af3243-3dd4-4a8d-8c0d-dd76da1f02a5">
-      <Url xsi:nil="true"/>
-      <Description xsi:nil="true"/>
-    </Image>
-    <Status xmlns="71af3243-3dd4-4a8d-8c0d-dd76da1f02a5">Not started</Status>
-    <Background xmlns="71af3243-3dd4-4a8d-8c0d-dd76da1f02a5">false</Background>
-    <_ip_UnifiedCompliancePolicyProperties xmlns="http://schemas.microsoft.com/sharepoint/v3" xsi:nil="true"/>
-    <ImageTagsTaxHTField xmlns="71af3243-3dd4-4a8d-8c0d-dd76da1f02a5">
-      <Terms xmlns="http://schemas.microsoft.com/office/infopath/2007/PartnerControls"/>
-    </ImageTagsTaxHTField>
-    <TaxCatchAll xmlns="230e9df3-be65-4c73-a93b-d1236ebd677e" xsi:nil="true"/>
-    <MediaServiceKeyPoints xmlns="71af3243-3dd4-4a8d-8c0d-dd76da1f02a5" xsi:nil="true"/>
-  </documentManagement>
-</p:properties>
-</file>
-
-<file path=customXml/item4.xml><?xml version="1.0" encoding="utf-8"?>
-<b:Sources xmlns:b="http://schemas.openxmlformats.org/officeDocument/2006/bibliography" xmlns="http://schemas.openxmlformats.org/officeDocument/2006/bibliography" SelectedStyle="\APASixthEditionOfficeOnline.xsl" StyleName="APA" Version="6"/>
-</file>
-
-<file path=customXml/item5.xml><?xml version="1.0" encoding="utf-8"?>
 <ct:contentTypeSchema xmlns:ct="http://schemas.microsoft.com/office/2006/metadata/contentType" xmlns:ma="http://schemas.microsoft.com/office/2006/metadata/properties/metaAttributes" ct:_="" ma:_="" ma:contentTypeName="Document" ma:contentTypeID="0x01010079F111ED35F8CC479449609E8A0923A6" ma:contentTypeVersion="26" ma:contentTypeDescription="Create a new document." ma:contentTypeScope="" ma:versionID="ac37c1753acd5e330d2062ccec26ea66">
   <xsd:schema xmlns:xsd="http://www.w3.org/2001/XMLSchema" xmlns:xs="http://www.w3.org/2001/XMLSchema" xmlns:p="http://schemas.microsoft.com/office/2006/metadata/properties" xmlns:ns1="http://schemas.microsoft.com/sharepoint/v3" xmlns:ns2="71af3243-3dd4-4a8d-8c0d-dd76da1f02a5" xmlns:ns3="16c05727-aa75-4e4a-9b5f-8a80a1165891" xmlns:ns4="230e9df3-be65-4c73-a93b-d1236ebd677e" targetNamespace="http://schemas.microsoft.com/office/2006/metadata/properties" ma:root="true" ma:fieldsID="3b340c7101c92c5120abd06486f94548" ns1:_="" ns2:_="" ns3:_="" ns4:_="">
     <xsd:import namespace="http://schemas.microsoft.com/sharepoint/v3"/>
@@ -29687,6 +29652,30 @@
 </ct:contentTypeSchema>
 </file>
 
+<file path=customXml/item4.xml><?xml version="1.0" encoding="utf-8"?>
+<b:Sources xmlns:b="http://schemas.openxmlformats.org/officeDocument/2006/bibliography" xmlns="http://schemas.openxmlformats.org/officeDocument/2006/bibliography" SelectedStyle="\APASixthEditionOfficeOnline.xsl" StyleName="APA" Version="6"/>
+</file>
+
+<file path=customXml/item5.xml><?xml version="1.0" encoding="utf-8"?>
+<p:properties xmlns:p="http://schemas.microsoft.com/office/2006/metadata/properties" xmlns:xsi="http://www.w3.org/2001/XMLSchema-instance" xmlns:pc="http://schemas.microsoft.com/office/infopath/2007/PartnerControls">
+  <documentManagement>
+    <_ip_UnifiedCompliancePolicyUIAction xmlns="http://schemas.microsoft.com/sharepoint/v3" xsi:nil="true"/>
+    <Image xmlns="71af3243-3dd4-4a8d-8c0d-dd76da1f02a5">
+      <Url xsi:nil="true"/>
+      <Description xsi:nil="true"/>
+    </Image>
+    <Status xmlns="71af3243-3dd4-4a8d-8c0d-dd76da1f02a5">Not started</Status>
+    <Background xmlns="71af3243-3dd4-4a8d-8c0d-dd76da1f02a5">false</Background>
+    <_ip_UnifiedCompliancePolicyProperties xmlns="http://schemas.microsoft.com/sharepoint/v3" xsi:nil="true"/>
+    <ImageTagsTaxHTField xmlns="71af3243-3dd4-4a8d-8c0d-dd76da1f02a5">
+      <Terms xmlns="http://schemas.microsoft.com/office/infopath/2007/PartnerControls"/>
+    </ImageTagsTaxHTField>
+    <TaxCatchAll xmlns="230e9df3-be65-4c73-a93b-d1236ebd677e" xsi:nil="true"/>
+    <MediaServiceKeyPoints xmlns="71af3243-3dd4-4a8d-8c0d-dd76da1f02a5" xsi:nil="true"/>
+  </documentManagement>
+</p:properties>
+</file>
+
 <file path=customXml/itemProps1.xml><?xml version="1.0" encoding="utf-8"?>
 <ds:datastoreItem xmlns:ds="http://schemas.openxmlformats.org/officeDocument/2006/customXml" ds:itemID="{55AF091B-3C7A-41E3-B477-F2FDAA23CFDA}">
   <ds:schemaRefs>
@@ -29704,26 +29693,6 @@
 </file>
 
 <file path=customXml/itemProps3.xml><?xml version="1.0" encoding="utf-8"?>
-<ds:datastoreItem xmlns:ds="http://schemas.openxmlformats.org/officeDocument/2006/customXml" ds:itemID="{4C07A456-7218-4555-83FC-88B53020ECA9}">
-  <ds:schemaRefs>
-    <ds:schemaRef ds:uri="http://schemas.microsoft.com/office/2006/metadata/properties"/>
-    <ds:schemaRef ds:uri="http://schemas.microsoft.com/office/infopath/2007/PartnerControls"/>
-    <ds:schemaRef ds:uri="http://schemas.microsoft.com/sharepoint/v3"/>
-    <ds:schemaRef ds:uri="71af3243-3dd4-4a8d-8c0d-dd76da1f02a5"/>
-    <ds:schemaRef ds:uri="230e9df3-be65-4c73-a93b-d1236ebd677e"/>
-  </ds:schemaRefs>
-</ds:datastoreItem>
-</file>
-
-<file path=customXml/itemProps4.xml><?xml version="1.0" encoding="utf-8"?>
-<ds:datastoreItem xmlns:ds="http://schemas.openxmlformats.org/officeDocument/2006/customXml" ds:itemID="{24EB2AD1-501F-4C48-A9B2-C9727C3F26D3}">
-  <ds:schemaRefs>
-    <ds:schemaRef ds:uri="http://schemas.openxmlformats.org/officeDocument/2006/bibliography"/>
-  </ds:schemaRefs>
-</ds:datastoreItem>
-</file>
-
-<file path=customXml/itemProps5.xml><?xml version="1.0" encoding="utf-8"?>
 <ds:datastoreItem xmlns:ds="http://schemas.openxmlformats.org/officeDocument/2006/customXml" ds:itemID="{8290BE2B-3584-4541-96BA-1C1F91E717F4}">
   <ds:schemaRefs>
     <ds:schemaRef ds:uri="http://schemas.microsoft.com/office/2006/metadata/contentType"/>
@@ -29744,6 +29713,26 @@
 </ds:datastoreItem>
 </file>
 
+<file path=customXml/itemProps4.xml><?xml version="1.0" encoding="utf-8"?>
+<ds:datastoreItem xmlns:ds="http://schemas.openxmlformats.org/officeDocument/2006/customXml" ds:itemID="{24EB2AD1-501F-4C48-A9B2-C9727C3F26D3}">
+  <ds:schemaRefs>
+    <ds:schemaRef ds:uri="http://schemas.openxmlformats.org/officeDocument/2006/bibliography"/>
+  </ds:schemaRefs>
+</ds:datastoreItem>
+</file>
+
+<file path=customXml/itemProps5.xml><?xml version="1.0" encoding="utf-8"?>
+<ds:datastoreItem xmlns:ds="http://schemas.openxmlformats.org/officeDocument/2006/customXml" ds:itemID="{4C07A456-7218-4555-83FC-88B53020ECA9}">
+  <ds:schemaRefs>
+    <ds:schemaRef ds:uri="http://schemas.microsoft.com/office/2006/metadata/properties"/>
+    <ds:schemaRef ds:uri="http://schemas.microsoft.com/office/infopath/2007/PartnerControls"/>
+    <ds:schemaRef ds:uri="http://schemas.microsoft.com/sharepoint/v3"/>
+    <ds:schemaRef ds:uri="71af3243-3dd4-4a8d-8c0d-dd76da1f02a5"/>
+    <ds:schemaRef ds:uri="230e9df3-be65-4c73-a93b-d1236ebd677e"/>
+  </ds:schemaRefs>
+</ds:datastoreItem>
+</file>
+
 <file path=docMetadata/LabelInfo.xml><?xml version="1.0" encoding="utf-8"?>
 <clbl:labelList xmlns:clbl="http://schemas.microsoft.com/office/2020/mipLabelMetadata"/>
 </file>
</xml_diff>